<commit_message>
REAL LAST COMMIT - fixed typo
</commit_message>
<xml_diff>
--- a/static/files/user_manual.docx
+++ b/static/files/user_manual.docx
@@ -890,15 +890,7 @@
           <w:sz w:val="24"/>
           <w:szCs w:val="24"/>
         </w:rPr>
-        <w:t>This user manual will tell you about all of the actions that you can take on our website.  This is meant to be used by all members of the organization so some actions are locked to some users.  If you are unsure if you can participate in an action the acco</w:t>
-      </w:r>
-      <w:r>
-        <w:rPr>
-          <w:rFonts w:ascii="Times New Roman" w:eastAsia="Times New Roman" w:hAnsi="Times New Roman" w:cs="Times New Roman"/>
-          <w:sz w:val="24"/>
-          <w:szCs w:val="24"/>
-        </w:rPr>
-        <w:t xml:space="preserve">unt system is set up in a bit of a tier system.  Admin accounts are at the top, followed by donor accounts, then Volunteers and then unregistered users.  </w:t>
+        <w:t xml:space="preserve">This user manual will tell you about all of the actions that you can take on our website.  This is meant to be used by all members of the organization so some actions are locked to some users.  If you are unsure if you can participate in an action the account system is set up in a bit of a tier system.  Admin accounts are at the top, followed by donor accounts, then Volunteers and then unregistered users.  </w:t>
       </w:r>
       <w:r>
         <w:rPr>
@@ -935,8 +927,66 @@
           <w:sz w:val="28"/>
           <w:szCs w:val="28"/>
         </w:rPr>
-        <w:t>1.1 System Requiremen</w:t>
-      </w:r>
+        <w:t>1.1 System Requirements</w:t>
+      </w:r>
+    </w:p>
+    <w:p>
+      <w:pPr>
+        <w:spacing w:line="240" w:lineRule="auto"/>
+        <w:rPr>
+          <w:rFonts w:ascii="Times New Roman" w:eastAsia="Times New Roman" w:hAnsi="Times New Roman" w:cs="Times New Roman"/>
+          <w:sz w:val="24"/>
+          <w:szCs w:val="24"/>
+        </w:rPr>
+      </w:pPr>
+    </w:p>
+    <w:p>
+      <w:pPr>
+        <w:spacing w:line="240" w:lineRule="auto"/>
+        <w:rPr>
+          <w:rFonts w:ascii="Times New Roman" w:eastAsia="Times New Roman" w:hAnsi="Times New Roman" w:cs="Times New Roman"/>
+          <w:sz w:val="24"/>
+          <w:szCs w:val="24"/>
+        </w:rPr>
+      </w:pPr>
+      <w:r>
+        <w:rPr>
+          <w:rFonts w:ascii="Times New Roman" w:eastAsia="Times New Roman" w:hAnsi="Times New Roman" w:cs="Times New Roman"/>
+          <w:sz w:val="24"/>
+          <w:szCs w:val="24"/>
+        </w:rPr>
+        <w:t>This product will run on most mainstream operating systems with most mainstream internet browsers.</w:t>
+      </w:r>
+      <w:r>
+        <w:rPr>
+          <w:rFonts w:ascii="Times New Roman" w:eastAsia="Times New Roman" w:hAnsi="Times New Roman" w:cs="Times New Roman"/>
+          <w:sz w:val="24"/>
+          <w:szCs w:val="24"/>
+        </w:rPr>
+        <w:t xml:space="preserve"> The website can be found at https://cs-341.plumbus.icu.</w:t>
+      </w:r>
+      <w:bookmarkStart w:id="0" w:name="_GoBack"/>
+      <w:bookmarkEnd w:id="0"/>
+    </w:p>
+    <w:p>
+      <w:pPr>
+        <w:spacing w:line="240" w:lineRule="auto"/>
+        <w:rPr>
+          <w:rFonts w:ascii="Times New Roman" w:eastAsia="Times New Roman" w:hAnsi="Times New Roman" w:cs="Times New Roman"/>
+          <w:sz w:val="24"/>
+          <w:szCs w:val="24"/>
+        </w:rPr>
+      </w:pPr>
+    </w:p>
+    <w:p>
+      <w:pPr>
+        <w:spacing w:line="240" w:lineRule="auto"/>
+        <w:rPr>
+          <w:rFonts w:ascii="Times New Roman" w:eastAsia="Times New Roman" w:hAnsi="Times New Roman" w:cs="Times New Roman"/>
+          <w:sz w:val="24"/>
+          <w:szCs w:val="24"/>
+        </w:rPr>
+      </w:pPr>
       <w:r>
         <w:rPr>
           <w:rFonts w:ascii="Times New Roman" w:eastAsia="Times New Roman" w:hAnsi="Times New Roman" w:cs="Times New Roman"/>
@@ -944,63 +994,6 @@
           <w:sz w:val="28"/>
           <w:szCs w:val="28"/>
         </w:rPr>
-        <w:t>ts</w:t>
-      </w:r>
-    </w:p>
-    <w:p>
-      <w:pPr>
-        <w:spacing w:line="240" w:lineRule="auto"/>
-        <w:rPr>
-          <w:rFonts w:ascii="Times New Roman" w:eastAsia="Times New Roman" w:hAnsi="Times New Roman" w:cs="Times New Roman"/>
-          <w:sz w:val="24"/>
-          <w:szCs w:val="24"/>
-        </w:rPr>
-      </w:pPr>
-    </w:p>
-    <w:p>
-      <w:pPr>
-        <w:spacing w:line="240" w:lineRule="auto"/>
-        <w:rPr>
-          <w:rFonts w:ascii="Times New Roman" w:eastAsia="Times New Roman" w:hAnsi="Times New Roman" w:cs="Times New Roman"/>
-          <w:sz w:val="24"/>
-          <w:szCs w:val="24"/>
-        </w:rPr>
-      </w:pPr>
-      <w:r>
-        <w:rPr>
-          <w:rFonts w:ascii="Times New Roman" w:eastAsia="Times New Roman" w:hAnsi="Times New Roman" w:cs="Times New Roman"/>
-          <w:sz w:val="24"/>
-          <w:szCs w:val="24"/>
-        </w:rPr>
-        <w:t>This product will run on most mainstream operating systems with most mainstream internet browsers.</w:t>
-      </w:r>
-    </w:p>
-    <w:p>
-      <w:pPr>
-        <w:spacing w:line="240" w:lineRule="auto"/>
-        <w:rPr>
-          <w:rFonts w:ascii="Times New Roman" w:eastAsia="Times New Roman" w:hAnsi="Times New Roman" w:cs="Times New Roman"/>
-          <w:sz w:val="24"/>
-          <w:szCs w:val="24"/>
-        </w:rPr>
-      </w:pPr>
-    </w:p>
-    <w:p>
-      <w:pPr>
-        <w:spacing w:line="240" w:lineRule="auto"/>
-        <w:rPr>
-          <w:rFonts w:ascii="Times New Roman" w:eastAsia="Times New Roman" w:hAnsi="Times New Roman" w:cs="Times New Roman"/>
-          <w:sz w:val="24"/>
-          <w:szCs w:val="24"/>
-        </w:rPr>
-      </w:pPr>
-      <w:r>
-        <w:rPr>
-          <w:rFonts w:ascii="Times New Roman" w:eastAsia="Times New Roman" w:hAnsi="Times New Roman" w:cs="Times New Roman"/>
-          <w:b/>
-          <w:sz w:val="28"/>
-          <w:szCs w:val="28"/>
-        </w:rPr>
         <w:t>2.Getting Started</w:t>
       </w:r>
     </w:p>
@@ -1029,23 +1022,7 @@
           <w:sz w:val="24"/>
           <w:szCs w:val="24"/>
         </w:rPr>
-        <w:t>Any person is able to visit the webpage.  You are able to see the events that are being held.  However, it is required to have an acc</w:t>
-      </w:r>
-      <w:r>
-        <w:rPr>
-          <w:rFonts w:ascii="Times New Roman" w:eastAsia="Times New Roman" w:hAnsi="Times New Roman" w:cs="Times New Roman"/>
-          <w:sz w:val="24"/>
-          <w:szCs w:val="24"/>
-        </w:rPr>
-        <w:t xml:space="preserve">ount to do any of the other actions.  A regular new user that wants to make an account can make one of two kinds: a volunteer account or a donor account.  To do this, select the button that says “create new account”.  It will require that you fill in some </w:t>
-      </w:r>
-      <w:r>
-        <w:rPr>
-          <w:rFonts w:ascii="Times New Roman" w:eastAsia="Times New Roman" w:hAnsi="Times New Roman" w:cs="Times New Roman"/>
-          <w:sz w:val="24"/>
-          <w:szCs w:val="24"/>
-        </w:rPr>
-        <w:t xml:space="preserve">basic contact information as well as information to identify you as.  If you wish to donate money to the cause, you will pick donor, with this account you will be allowed to </w:t>
+        <w:t xml:space="preserve">Any person is able to visit the webpage.  You are able to see the events that are being held.  However, it is required to have an account to do any of the other actions.  A regular new user that wants to make an account can make one of two kinds: a volunteer account or a donor account.  To do this, select the button that says “create new account”.  It will require that you fill in some basic contact information as well as information to identify you as.  If you wish to donate money to the cause, you will pick donor, with this account you will be allowed to </w:t>
       </w:r>
       <w:r>
         <w:rPr>
@@ -1095,15 +1072,7 @@
           <w:sz w:val="24"/>
           <w:szCs w:val="24"/>
         </w:rPr>
-        <w:t xml:space="preserve"> the user is now able to</w:t>
-      </w:r>
-      <w:r>
-        <w:rPr>
-          <w:rFonts w:ascii="Times New Roman" w:eastAsia="Times New Roman" w:hAnsi="Times New Roman" w:cs="Times New Roman"/>
-          <w:sz w:val="24"/>
-          <w:szCs w:val="24"/>
-        </w:rPr>
-        <w:t xml:space="preserve"> do any of the actions that they are allowed to do</w:t>
+        <w:t xml:space="preserve"> the user is now able to do any of the actions that they are allowed to do</w:t>
       </w:r>
       <w:r>
         <w:rPr>
@@ -1225,15 +1194,7 @@
           <w:sz w:val="24"/>
           <w:szCs w:val="24"/>
         </w:rPr>
-        <w:t>On the event page you are able to select any event and select the option to volunteer for an</w:t>
-      </w:r>
-      <w:r>
-        <w:rPr>
-          <w:rFonts w:ascii="Times New Roman" w:eastAsia="Times New Roman" w:hAnsi="Times New Roman" w:cs="Times New Roman"/>
-          <w:sz w:val="24"/>
-          <w:szCs w:val="24"/>
-        </w:rPr>
-        <w:t xml:space="preserve"> event at a set time.  You will be unable to sign up for any other events that happen at the same time in different locations.  You should receive a </w:t>
+        <w:t xml:space="preserve">On the event page you are able to select any event and select the option to volunteer for an event at a set time.  You will be unable to sign up for any other events that happen at the same time in different locations.  You should receive a </w:t>
       </w:r>
       <w:r>
         <w:rPr>
@@ -1249,15 +1210,7 @@
           <w:sz w:val="24"/>
           <w:szCs w:val="24"/>
         </w:rPr>
-        <w:t xml:space="preserve"> after selecting to volunteer at the time saying that it went through properly and the number of volu</w:t>
-      </w:r>
-      <w:r>
-        <w:rPr>
-          <w:rFonts w:ascii="Times New Roman" w:eastAsia="Times New Roman" w:hAnsi="Times New Roman" w:cs="Times New Roman"/>
-          <w:sz w:val="24"/>
-          <w:szCs w:val="24"/>
-        </w:rPr>
-        <w:t>nteers needed will go down.</w:t>
+        <w:t xml:space="preserve"> after selecting to volunteer at the time saying that it went through properly and the number of volunteers needed will go down.</w:t>
       </w:r>
     </w:p>
     <w:p>
@@ -1472,15 +1425,7 @@
           <w:sz w:val="24"/>
           <w:szCs w:val="24"/>
         </w:rPr>
-        <w:t>Making a restricted donation is making a specific donation to a certain event that is being hosted.  This money will only be used by the organization for this event. This will be done by selecting an event to donate to and filling out the requisite informa</w:t>
-      </w:r>
-      <w:r>
-        <w:rPr>
-          <w:rFonts w:ascii="Times New Roman" w:eastAsia="Times New Roman" w:hAnsi="Times New Roman" w:cs="Times New Roman"/>
-          <w:sz w:val="24"/>
-          <w:szCs w:val="24"/>
-        </w:rPr>
-        <w:t>tion.</w:t>
+        <w:t>Making a restricted donation is making a specific donation to a certain event that is being hosted.  This money will only be used by the organization for this event. This will be done by selecting an event to donate to and filling out the requisite information.</w:t>
       </w:r>
     </w:p>
     <w:p>
@@ -1538,15 +1483,7 @@
           <w:sz w:val="24"/>
           <w:szCs w:val="24"/>
         </w:rPr>
-        <w:t>Making an unrestricted donation will send money to the organization that can be used for any of its needs.  Money sent here can be used as a tax break as this is a real non-profit.  This can be done by selecting the d</w:t>
-      </w:r>
-      <w:r>
-        <w:rPr>
-          <w:rFonts w:ascii="Times New Roman" w:eastAsia="Times New Roman" w:hAnsi="Times New Roman" w:cs="Times New Roman"/>
-          <w:sz w:val="24"/>
-          <w:szCs w:val="24"/>
-        </w:rPr>
-        <w:t>onation button and then choosing the unrestricted option.</w:t>
+        <w:t>Making an unrestricted donation will send money to the organization that can be used for any of its needs.  Money sent here can be used as a tax break as this is a real non-profit.  This can be done by selecting the donation button and then choosing the unrestricted option.</w:t>
       </w:r>
     </w:p>
     <w:p>
@@ -1662,15 +1599,7 @@
           <w:sz w:val="24"/>
           <w:szCs w:val="24"/>
         </w:rPr>
-        <w:t xml:space="preserve">The main </w:t>
-      </w:r>
-      <w:r>
-        <w:rPr>
-          <w:rFonts w:ascii="Times New Roman" w:eastAsia="Times New Roman" w:hAnsi="Times New Roman" w:cs="Times New Roman"/>
-          <w:sz w:val="24"/>
-          <w:szCs w:val="24"/>
-        </w:rPr>
-        <w:t xml:space="preserve">use of this function is that they may create a new admin account.  They are the only people that can create a new account of this type.  A user is unable to do this so the information must be filled in by a current admin.  </w:t>
+        <w:t xml:space="preserve">The main use of this function is that they may create a new admin account.  They are the only people that can create a new account of this type.  A user is unable to do this so the information must be filled in by a current admin.  </w:t>
       </w:r>
       <w:r>
         <w:rPr>
@@ -1747,15 +1676,7 @@
           <w:sz w:val="24"/>
           <w:szCs w:val="24"/>
         </w:rPr>
-        <w:t>This will do what is called a soft delete.  The account will no longer be valid, the information such as hours volunteered or money donated will re</w:t>
-      </w:r>
-      <w:r>
-        <w:rPr>
-          <w:rFonts w:ascii="Times New Roman" w:eastAsia="Times New Roman" w:hAnsi="Times New Roman" w:cs="Times New Roman"/>
-          <w:sz w:val="24"/>
-          <w:szCs w:val="24"/>
-        </w:rPr>
-        <w:t>main for the use of the organization.  This can be done by entering the delete account screen and</w:t>
+        <w:t>This will do what is called a soft delete.  The account will no longer be valid, the information such as hours volunteered or money donated will remain for the use of the organization.  This can be done by entering the delete account screen and</w:t>
       </w:r>
       <w:r>
         <w:rPr>
@@ -1856,15 +1777,7 @@
           <w:sz w:val="24"/>
           <w:szCs w:val="24"/>
         </w:rPr>
-        <w:t xml:space="preserve"> name of the person that you wish to get information about.  It will r</w:t>
-      </w:r>
-      <w:r>
-        <w:rPr>
-          <w:rFonts w:ascii="Times New Roman" w:eastAsia="Times New Roman" w:hAnsi="Times New Roman" w:cs="Times New Roman"/>
-          <w:sz w:val="24"/>
-          <w:szCs w:val="24"/>
-        </w:rPr>
-        <w:t>eturn the hours volunteered and the amount of money donated.</w:t>
+        <w:t xml:space="preserve"> name of the person that you wish to get information about.  It will return the hours volunteered and the amount of money donated.</w:t>
       </w:r>
     </w:p>
     <w:p>
@@ -1954,15 +1867,7 @@
           <w:sz w:val="24"/>
           <w:szCs w:val="24"/>
         </w:rPr>
-        <w:t>required number of volunteer</w:t>
-      </w:r>
-      <w:r>
-        <w:rPr>
-          <w:rFonts w:ascii="Times New Roman" w:eastAsia="Times New Roman" w:hAnsi="Times New Roman" w:cs="Times New Roman"/>
-          <w:sz w:val="24"/>
-          <w:szCs w:val="24"/>
-        </w:rPr>
-        <w:t>s</w:t>
+        <w:t>required number of volunteers</w:t>
       </w:r>
       <w:r>
         <w:rPr>
@@ -2357,8 +2262,6 @@
         <w:tab/>
         <w:t>Password: test</w:t>
       </w:r>
-      <w:bookmarkStart w:id="0" w:name="_GoBack"/>
-      <w:bookmarkEnd w:id="0"/>
     </w:p>
     <w:p>
       <w:pPr>

</xml_diff>